<commit_message>
Ajuste de texto referente ao modelo de predição
</commit_message>
<xml_diff>
--- a/Documentação/Analise case OLIST - Copia.docx
+++ b/Documentação/Analise case OLIST - Copia.docx
@@ -915,7 +915,13 @@
         <w:jc w:val="both"/>
       </w:pPr>
       <w:r>
-        <w:t>Dados insuficientes para um modelo de aprendizado 100% acurado.</w:t>
+        <w:t xml:space="preserve">Dados insuficientes para um modelo de aprendizado </w:t>
+      </w:r>
+      <w:r>
+        <w:t>confiável</w:t>
+      </w:r>
+      <w:r>
+        <w:t>.</w:t>
       </w:r>
     </w:p>
     <w:p>
@@ -2666,6 +2672,7 @@
   <w:style w:type="character" w:default="1" w:styleId="Fontepargpadro">
     <w:name w:val="Default Paragraph Font"/>
     <w:uiPriority w:val="1"/>
+    <w:semiHidden/>
     <w:unhideWhenUsed/>
   </w:style>
   <w:style w:type="table" w:default="1" w:styleId="Tabelanormal">

</xml_diff>